<commit_message>
modificacion en  archivo APPMO-SP_ARP_v1.1.xlsx
</commit_message>
<xml_diff>
--- a/9°A/Administración de proyectos/RA_GestionRiegos_SM-ROOT/APPMO-SP_IRE_v1.0.docx
+++ b/9°A/Administración de proyectos/RA_GestionRiegos_SM-ROOT/APPMO-SP_IRE_v1.0.docx
@@ -3197,8 +3197,6 @@
                 <w:lang w:val="es-ES" w:eastAsia="es-ES"/>
               </w:rPr>
             </w:pPr>
-            <w:bookmarkStart w:id="0" w:name="_GoBack"/>
-            <w:bookmarkEnd w:id="0"/>
           </w:p>
         </w:tc>
       </w:tr>
@@ -5926,7 +5924,75 @@
                 <w:szCs w:val="20"/>
                 <w:lang w:val="es-ES" w:eastAsia="es-ES"/>
               </w:rPr>
-              <w:t>Rediseñar las interfaces con base  a los requerimientos de software</w:t>
+              <w:t xml:space="preserve">Rediseñar las interfaces con </w:t>
+            </w:r>
+            <w:proofErr w:type="gramStart"/>
+            <w:r>
+              <w:rPr>
+                <w:rFonts w:eastAsia="Times New Roman" w:cs="Arial"/>
+                <w:color w:val="auto"/>
+                <w:sz w:val="20"/>
+                <w:szCs w:val="20"/>
+                <w:lang w:val="es-ES" w:eastAsia="es-ES"/>
+              </w:rPr>
+              <w:t>base  a</w:t>
+            </w:r>
+            <w:proofErr w:type="gramEnd"/>
+            <w:r>
+              <w:rPr>
+                <w:rFonts w:eastAsia="Times New Roman" w:cs="Arial"/>
+                <w:color w:val="auto"/>
+                <w:sz w:val="20"/>
+                <w:szCs w:val="20"/>
+                <w:lang w:val="es-ES" w:eastAsia="es-ES"/>
+              </w:rPr>
+              <w:t xml:space="preserve"> los requerimientos de software</w:t>
+            </w:r>
+          </w:p>
+          <w:p>
+            <w:pPr>
+              <w:spacing w:after="0" w:line="240" w:lineRule="auto"/>
+              <w:jc w:val="left"/>
+              <w:rPr>
+                <w:rFonts w:eastAsia="Times New Roman" w:cs="Arial"/>
+                <w:color w:val="auto"/>
+                <w:sz w:val="20"/>
+                <w:szCs w:val="20"/>
+                <w:lang w:val="es-ES" w:eastAsia="es-ES"/>
+              </w:rPr>
+            </w:pPr>
+            <w:r>
+              <w:rPr>
+                <w:rFonts w:eastAsia="Times New Roman" w:cs="Arial"/>
+                <w:color w:val="auto"/>
+                <w:sz w:val="20"/>
+                <w:szCs w:val="20"/>
+                <w:lang w:val="es-ES" w:eastAsia="es-ES"/>
+              </w:rPr>
+              <w:t>Rediseñar las interfaces con base a los requerimientos de software</w:t>
+            </w:r>
+          </w:p>
+          <w:p>
+            <w:pPr>
+              <w:spacing w:after="0" w:line="240" w:lineRule="auto"/>
+              <w:jc w:val="left"/>
+              <w:rPr>
+                <w:rFonts w:eastAsia="Times New Roman" w:cs="Arial"/>
+                <w:color w:val="auto"/>
+                <w:sz w:val="20"/>
+                <w:szCs w:val="20"/>
+                <w:lang w:val="es-ES" w:eastAsia="es-ES"/>
+              </w:rPr>
+            </w:pPr>
+            <w:r>
+              <w:rPr>
+                <w:rFonts w:eastAsia="Times New Roman" w:cs="Arial"/>
+                <w:color w:val="auto"/>
+                <w:sz w:val="20"/>
+                <w:szCs w:val="20"/>
+                <w:lang w:val="es-ES" w:eastAsia="es-ES"/>
+              </w:rPr>
+              <w:t>Aplicación de la norma ISO 9126 en el criterio de Usabilidad.</w:t>
             </w:r>
           </w:p>
         </w:tc>
@@ -6327,7 +6393,7 @@
         <w:trPr>
           <w:gridAfter w:val="1"/>
           <w:wAfter w:w="51" w:type="dxa"/>
-          <w:trHeight w:val="2505"/>
+          <w:trHeight w:val="4101"/>
         </w:trPr>
         <w:tc>
           <w:tcPr>
@@ -6735,6 +6801,31 @@
               <w:br/>
               <w:t>•someter nuevamente a pruebas los módulos donde se reportaron fallas</w:t>
             </w:r>
+          </w:p>
+          <w:p>
+            <w:pPr>
+              <w:spacing w:after="0" w:line="240" w:lineRule="auto"/>
+              <w:jc w:val="left"/>
+              <w:rPr>
+                <w:rFonts w:eastAsia="Times New Roman" w:cs="Arial"/>
+                <w:color w:val="auto"/>
+                <w:sz w:val="20"/>
+                <w:szCs w:val="20"/>
+                <w:lang w:val="es-ES" w:eastAsia="es-ES"/>
+              </w:rPr>
+            </w:pPr>
+            <w:r>
+              <w:rPr>
+                <w:rFonts w:eastAsia="Times New Roman" w:cs="Arial"/>
+                <w:color w:val="auto"/>
+                <w:sz w:val="20"/>
+                <w:szCs w:val="20"/>
+                <w:lang w:val="es-ES" w:eastAsia="es-ES"/>
+              </w:rPr>
+              <w:t>Seguimiento a la aplicación de la norma ISO 9126 en el criterio de eficiencia de desempeño</w:t>
+            </w:r>
+            <w:bookmarkStart w:id="0" w:name="_GoBack"/>
+            <w:bookmarkEnd w:id="0"/>
           </w:p>
         </w:tc>
       </w:tr>

</xml_diff>